<commit_message>
Update Uge9  VScode Copilot Workshop day3.docx
</commit_message>
<xml_diff>
--- a/semester 2 opgaver/Uge9  VScode Copilot Workshop day3.docx
+++ b/semester 2 opgaver/Uge9  VScode Copilot Workshop day3.docx
@@ -280,9 +280,164 @@
     </w:p>
     <w:p>
       <w:pPr>
-        <w:rPr>
-          <w:rFonts w:ascii="Times New Roman" w:hAnsi="Times New Roman" w:cs="Times New Roman"/>
-          <w:lang w:val="da-DK"/>
+        <w:pStyle w:val="p2"/>
+      </w:pPr>
+      <w:proofErr w:type="spellStart"/>
+      <w:r>
+        <w:t>Prelab</w:t>
+      </w:r>
+      <w:proofErr w:type="spellEnd"/>
+      <w:r>
+        <w:t xml:space="preserve"> </w:t>
+      </w:r>
+    </w:p>
+    <w:p>
+      <w:pPr>
+        <w:rPr>
+          <w:rFonts w:ascii="Times New Roman" w:hAnsi="Times New Roman" w:cs="Times New Roman"/>
+          <w:lang w:val="da-DK"/>
+        </w:rPr>
+      </w:pPr>
+      <w:r>
+        <w:rPr>
+          <w:rFonts w:ascii="Times New Roman" w:hAnsi="Times New Roman" w:cs="Times New Roman"/>
+          <w:lang w:val="da-DK"/>
+        </w:rPr>
+        <w:t>Opret et billedgalleri ved hjælp af kun HTML, CSS og JavaScript (uden eksterne biblioteker som Lightbox2). Når en bruger klikker på et miniaturebillede, skal et modalvindue åbnes med billedet i fuld størrelse.</w:t>
+      </w:r>
+    </w:p>
+    <w:p>
+      <w:pPr>
+        <w:rPr>
+          <w:rFonts w:ascii="Times New Roman" w:hAnsi="Times New Roman" w:cs="Times New Roman"/>
+        </w:rPr>
+      </w:pPr>
+      <w:r>
+        <w:rPr>
+          <w:rFonts w:ascii="Times New Roman" w:hAnsi="Times New Roman" w:cs="Times New Roman"/>
+        </w:rPr>
+        <w:t>Test</w:t>
+      </w:r>
+    </w:p>
+    <w:p>
+      <w:pPr>
+        <w:spacing w:before="100" w:beforeAutospacing="1" w:after="100" w:afterAutospacing="1" w:line="240" w:lineRule="auto"/>
+        <w:rPr>
+          <w:rFonts w:ascii="Times New Roman" w:eastAsia="Times New Roman" w:hAnsi="Times New Roman" w:cs="Times New Roman"/>
+        </w:rPr>
+      </w:pPr>
+      <w:r>
+        <w:rPr>
+          <w:rFonts w:ascii="Times New Roman" w:eastAsia="Times New Roman" w:hAnsi="Times New Roman" w:cs="Times New Roman"/>
+        </w:rPr>
+        <w:t>1. Brug Chrome DevTools → Lighthouse til at måle:</w:t>
+      </w:r>
+    </w:p>
+    <w:p>
+      <w:pPr>
+        <w:spacing w:before="100" w:beforeAutospacing="1" w:after="100" w:afterAutospacing="1" w:line="240" w:lineRule="auto"/>
+        <w:rPr>
+          <w:rFonts w:ascii="Times New Roman" w:eastAsia="Times New Roman" w:hAnsi="Times New Roman" w:cs="Times New Roman"/>
+        </w:rPr>
+      </w:pPr>
+      <w:r>
+        <w:rPr>
+          <w:rFonts w:ascii="Times New Roman" w:eastAsia="Times New Roman" w:hAnsi="Times New Roman" w:cs="Times New Roman"/>
+        </w:rPr>
+        <w:t>• Indlæsningstid</w:t>
+      </w:r>
+    </w:p>
+    <w:p>
+      <w:pPr>
+        <w:spacing w:before="100" w:beforeAutospacing="1" w:after="100" w:afterAutospacing="1" w:line="240" w:lineRule="auto"/>
+        <w:rPr>
+          <w:rFonts w:ascii="Times New Roman" w:eastAsia="Times New Roman" w:hAnsi="Times New Roman" w:cs="Times New Roman"/>
+        </w:rPr>
+      </w:pPr>
+      <w:r>
+        <w:rPr>
+          <w:rFonts w:ascii="Times New Roman" w:eastAsia="Times New Roman" w:hAnsi="Times New Roman" w:cs="Times New Roman"/>
+        </w:rPr>
+        <w:t>• Interaktivitet</w:t>
+      </w:r>
+    </w:p>
+    <w:p>
+      <w:pPr>
+        <w:spacing w:before="100" w:beforeAutospacing="1" w:after="100" w:afterAutospacing="1" w:line="240" w:lineRule="auto"/>
+        <w:rPr>
+          <w:rFonts w:ascii="Times New Roman" w:eastAsia="Times New Roman" w:hAnsi="Times New Roman" w:cs="Times New Roman"/>
+        </w:rPr>
+      </w:pPr>
+      <w:r>
+        <w:rPr>
+          <w:rFonts w:ascii="Times New Roman" w:eastAsia="Times New Roman" w:hAnsi="Times New Roman" w:cs="Times New Roman"/>
+        </w:rPr>
+        <w:t>• Ydelse</w:t>
+      </w:r>
+    </w:p>
+    <w:p>
+      <w:pPr>
+        <w:spacing w:before="100" w:beforeAutospacing="1" w:after="100" w:afterAutospacing="1" w:line="240" w:lineRule="auto"/>
+        <w:rPr>
+          <w:rFonts w:ascii="Times New Roman" w:eastAsia="Times New Roman" w:hAnsi="Times New Roman" w:cs="Times New Roman"/>
+        </w:rPr>
+      </w:pPr>
+      <w:r>
+        <w:rPr>
+          <w:rFonts w:ascii="Times New Roman" w:eastAsia="Times New Roman" w:hAnsi="Times New Roman" w:cs="Times New Roman"/>
+        </w:rPr>
+        <w:t>2. Test begge versioner:</w:t>
+      </w:r>
+    </w:p>
+    <w:p>
+      <w:pPr>
+        <w:spacing w:before="100" w:beforeAutospacing="1" w:after="100" w:afterAutospacing="1" w:line="240" w:lineRule="auto"/>
+        <w:rPr>
+          <w:rFonts w:ascii="Times New Roman" w:eastAsia="Times New Roman" w:hAnsi="Times New Roman" w:cs="Times New Roman"/>
+        </w:rPr>
+      </w:pPr>
+      <w:r>
+        <w:rPr>
+          <w:rFonts w:ascii="Times New Roman" w:eastAsia="Times New Roman" w:hAnsi="Times New Roman" w:cs="Times New Roman"/>
+        </w:rPr>
+        <w:t xml:space="preserve">• </w:t>
+      </w:r>
+      <w:r>
+        <w:rPr>
+          <w:rFonts w:ascii="Times New Roman" w:eastAsia="Times New Roman" w:hAnsi="Times New Roman" w:cs="Times New Roman"/>
+          <w:b/>
+          <w:bCs/>
+        </w:rPr>
+        <w:t>Vanilla JavaScript (uden Lightbox2)</w:t>
+      </w:r>
+    </w:p>
+    <w:p>
+      <w:pPr>
+        <w:spacing w:before="100" w:beforeAutospacing="1" w:after="100" w:afterAutospacing="1" w:line="240" w:lineRule="auto"/>
+        <w:rPr>
+          <w:rFonts w:ascii="Times New Roman" w:eastAsia="Times New Roman" w:hAnsi="Times New Roman" w:cs="Times New Roman"/>
+        </w:rPr>
+      </w:pPr>
+      <w:r>
+        <w:rPr>
+          <w:rFonts w:ascii="Times New Roman" w:eastAsia="Times New Roman" w:hAnsi="Times New Roman" w:cs="Times New Roman"/>
+        </w:rPr>
+        <w:lastRenderedPageBreak/>
+        <w:t xml:space="preserve">• </w:t>
+      </w:r>
+      <w:r>
+        <w:rPr>
+          <w:rFonts w:ascii="Times New Roman" w:eastAsia="Times New Roman" w:hAnsi="Times New Roman" w:cs="Times New Roman"/>
+          <w:b/>
+          <w:bCs/>
+        </w:rPr>
+        <w:t>Med Lightbox2 (eksternt bibliotek)</w:t>
+      </w:r>
+    </w:p>
+    <w:p>
+      <w:pPr>
+        <w:rPr>
+          <w:rFonts w:ascii="Times New Roman" w:hAnsi="Times New Roman" w:cs="Times New Roman"/>
         </w:rPr>
       </w:pPr>
     </w:p>
@@ -483,242 +638,242 @@
           <w:rFonts w:ascii="Times New Roman" w:hAnsi="Times New Roman" w:cs="Times New Roman"/>
           <w:lang w:val="da-DK"/>
         </w:rPr>
+        <w:t xml:space="preserve"> </w:t>
+      </w:r>
+    </w:p>
+    <w:p>
+      <w:pPr>
+        <w:rPr>
+          <w:rFonts w:ascii="Times New Roman" w:hAnsi="Times New Roman" w:cs="Times New Roman"/>
+          <w:lang w:val="da-DK"/>
+        </w:rPr>
+      </w:pPr>
+      <w:r>
+        <w:rPr>
+          <w:rFonts w:ascii="Times New Roman" w:hAnsi="Times New Roman" w:cs="Times New Roman"/>
+          <w:lang w:val="da-DK"/>
+        </w:rPr>
+        <w:t>```</w:t>
+      </w:r>
+    </w:p>
+    <w:p>
+      <w:pPr>
+        <w:rPr>
+          <w:rFonts w:ascii="Times New Roman" w:hAnsi="Times New Roman" w:cs="Times New Roman"/>
+          <w:lang w:val="da-DK"/>
+        </w:rPr>
+      </w:pPr>
+    </w:p>
+    <w:p>
+      <w:pPr>
+        <w:rPr>
+          <w:rFonts w:ascii="Times New Roman" w:hAnsi="Times New Roman" w:cs="Times New Roman"/>
+          <w:lang w:val="da-DK"/>
+        </w:rPr>
+      </w:pPr>
+      <w:r>
+        <w:rPr>
+          <w:rFonts w:ascii="Times New Roman" w:hAnsi="Times New Roman" w:cs="Times New Roman"/>
+          <w:lang w:val="da-DK"/>
+        </w:rPr>
+        <w:t xml:space="preserve">Øv dig med </w:t>
+      </w:r>
+      <w:r>
+        <w:rPr>
+          <w:rFonts w:ascii="Times New Roman" w:hAnsi="Times New Roman" w:cs="Times New Roman"/>
+          <w:lang w:val="da-DK"/>
+        </w:rPr>
+        <w:t xml:space="preserve">nogen </w:t>
+      </w:r>
+      <w:r>
+        <w:rPr>
+          <w:rFonts w:ascii="Times New Roman" w:hAnsi="Times New Roman" w:cs="Times New Roman"/>
+          <w:lang w:val="da-DK"/>
+        </w:rPr>
+        <w:t xml:space="preserve">kode:  </w:t>
+      </w:r>
+    </w:p>
+    <w:p>
+      <w:pPr>
+        <w:rPr>
+          <w:rFonts w:ascii="Times New Roman" w:hAnsi="Times New Roman" w:cs="Times New Roman"/>
+          <w:lang w:val="da-DK"/>
+        </w:rPr>
+      </w:pPr>
+    </w:p>
+    <w:p>
+      <w:pPr>
+        <w:rPr>
+          <w:rFonts w:ascii="Times New Roman" w:hAnsi="Times New Roman" w:cs="Times New Roman"/>
+          <w:lang w:val="da-DK"/>
+        </w:rPr>
+      </w:pPr>
+      <w:r>
+        <w:rPr>
+          <w:rFonts w:ascii="Times New Roman" w:hAnsi="Times New Roman" w:cs="Times New Roman"/>
+          <w:lang w:val="da-DK"/>
+        </w:rPr>
+        <w:t xml:space="preserve"> </w:t>
+      </w:r>
+    </w:p>
+    <w:p>
+      <w:pPr>
+        <w:rPr>
+          <w:rFonts w:ascii="Times New Roman" w:hAnsi="Times New Roman" w:cs="Times New Roman"/>
+          <w:lang w:val="da-DK"/>
+        </w:rPr>
+      </w:pPr>
+      <w:r>
+        <w:rPr>
+          <w:rFonts w:ascii="Times New Roman" w:hAnsi="Times New Roman" w:cs="Times New Roman"/>
+          <w:lang w:val="da-DK"/>
+        </w:rPr>
+        <w:t>```</w:t>
+      </w:r>
+    </w:p>
+    <w:p>
+      <w:pPr>
+        <w:rPr>
+          <w:rFonts w:ascii="Times New Roman" w:hAnsi="Times New Roman" w:cs="Times New Roman"/>
+          <w:lang w:val="da-DK"/>
+        </w:rPr>
+      </w:pPr>
+    </w:p>
+    <w:p>
+      <w:pPr>
+        <w:rPr>
+          <w:rFonts w:ascii="Times New Roman" w:hAnsi="Times New Roman" w:cs="Times New Roman"/>
+          <w:lang w:val="da-DK"/>
+        </w:rPr>
+      </w:pPr>
+      <w:r>
+        <w:rPr>
+          <w:rFonts w:ascii="Times New Roman" w:hAnsi="Times New Roman" w:cs="Times New Roman"/>
+          <w:lang w:val="da-DK"/>
+        </w:rPr>
+        <w:t xml:space="preserve">Prøv:  </w:t>
+      </w:r>
+    </w:p>
+    <w:p>
+      <w:pPr>
+        <w:rPr>
+          <w:rFonts w:ascii="Times New Roman" w:hAnsi="Times New Roman" w:cs="Times New Roman"/>
+          <w:lang w:val="da-DK"/>
+        </w:rPr>
+      </w:pPr>
+    </w:p>
+    <w:p>
+      <w:pPr>
+        <w:rPr>
+          <w:rFonts w:ascii="Times New Roman" w:hAnsi="Times New Roman" w:cs="Times New Roman"/>
+          <w:lang w:val="da-DK"/>
+        </w:rPr>
+      </w:pPr>
+      <w:r>
+        <w:rPr>
+          <w:rFonts w:ascii="Times New Roman" w:hAnsi="Times New Roman" w:cs="Times New Roman"/>
+          <w:lang w:val="da-DK"/>
+        </w:rPr>
+        <w:t>```</w:t>
+      </w:r>
+    </w:p>
+    <w:p>
+      <w:pPr>
+        <w:rPr>
+          <w:rFonts w:ascii="Times New Roman" w:hAnsi="Times New Roman" w:cs="Times New Roman"/>
+          <w:lang w:val="da-DK"/>
+        </w:rPr>
+      </w:pPr>
+      <w:r>
+        <w:rPr>
+          <w:rFonts w:ascii="Times New Roman" w:hAnsi="Times New Roman" w:cs="Times New Roman"/>
+          <w:lang w:val="da-DK"/>
+        </w:rPr>
+        <w:t>/</w:t>
+      </w:r>
+    </w:p>
+    <w:p>
+      <w:pPr>
+        <w:rPr>
+          <w:rFonts w:ascii="Times New Roman" w:hAnsi="Times New Roman" w:cs="Times New Roman"/>
+          <w:lang w:val="da-DK"/>
+        </w:rPr>
+      </w:pPr>
+      <w:r>
+        <w:rPr>
+          <w:rFonts w:ascii="Times New Roman" w:hAnsi="Times New Roman" w:cs="Times New Roman"/>
+          <w:lang w:val="da-DK"/>
+        </w:rPr>
+        <w:t>```</w:t>
+      </w:r>
+    </w:p>
+    <w:p>
+      <w:pPr>
+        <w:rPr>
+          <w:rFonts w:ascii="Times New Roman" w:hAnsi="Times New Roman" w:cs="Times New Roman"/>
+          <w:lang w:val="da-DK"/>
+        </w:rPr>
+      </w:pPr>
+    </w:p>
+    <w:p>
+      <w:pPr>
+        <w:rPr>
+          <w:rFonts w:ascii="Times New Roman" w:hAnsi="Times New Roman" w:cs="Times New Roman"/>
+          <w:lang w:val="da-DK"/>
+        </w:rPr>
+      </w:pPr>
+      <w:r>
+        <w:rPr>
+          <w:rFonts w:ascii="Times New Roman" w:hAnsi="Times New Roman" w:cs="Times New Roman"/>
+          <w:lang w:val="da-DK"/>
+        </w:rPr>
+        <w:t xml:space="preserve">### Øvelse 2: Kontekstbevidst kodning (5 minutter)  </w:t>
+      </w:r>
+    </w:p>
+    <w:p>
+      <w:pPr>
+        <w:rPr>
+          <w:rFonts w:ascii="Times New Roman" w:hAnsi="Times New Roman" w:cs="Times New Roman"/>
+          <w:lang w:val="da-DK"/>
+        </w:rPr>
+      </w:pPr>
+    </w:p>
+    <w:p>
+      <w:pPr>
+        <w:rPr>
+          <w:rFonts w:ascii="Times New Roman" w:hAnsi="Times New Roman" w:cs="Times New Roman"/>
+          <w:lang w:val="da-DK"/>
+        </w:rPr>
+      </w:pPr>
+      <w:r>
+        <w:rPr>
+          <w:rFonts w:ascii="Times New Roman" w:hAnsi="Times New Roman" w:cs="Times New Roman"/>
+          <w:lang w:val="da-DK"/>
+        </w:rPr>
+        <w:t xml:space="preserve">Opret en ny fil med afhængigheder:  </w:t>
+      </w:r>
+    </w:p>
+    <w:p>
+      <w:pPr>
+        <w:rPr>
+          <w:rFonts w:ascii="Times New Roman" w:hAnsi="Times New Roman" w:cs="Times New Roman"/>
+          <w:lang w:val="da-DK"/>
+        </w:rPr>
+      </w:pPr>
+    </w:p>
+    <w:p>
+      <w:pPr>
+        <w:rPr>
+          <w:rFonts w:ascii="Times New Roman" w:hAnsi="Times New Roman" w:cs="Times New Roman"/>
+          <w:lang w:val="da-DK"/>
+        </w:rPr>
+      </w:pPr>
+      <w:r>
+        <w:rPr>
+          <w:rFonts w:ascii="Times New Roman" w:hAnsi="Times New Roman" w:cs="Times New Roman"/>
+          <w:lang w:val="da-DK"/>
+        </w:rPr>
         <w:lastRenderedPageBreak/>
-        <w:t xml:space="preserve"> </w:t>
-      </w:r>
-    </w:p>
-    <w:p>
-      <w:pPr>
-        <w:rPr>
-          <w:rFonts w:ascii="Times New Roman" w:hAnsi="Times New Roman" w:cs="Times New Roman"/>
-          <w:lang w:val="da-DK"/>
-        </w:rPr>
-      </w:pPr>
-      <w:r>
-        <w:rPr>
-          <w:rFonts w:ascii="Times New Roman" w:hAnsi="Times New Roman" w:cs="Times New Roman"/>
-          <w:lang w:val="da-DK"/>
-        </w:rPr>
-        <w:t>```</w:t>
-      </w:r>
-    </w:p>
-    <w:p>
-      <w:pPr>
-        <w:rPr>
-          <w:rFonts w:ascii="Times New Roman" w:hAnsi="Times New Roman" w:cs="Times New Roman"/>
-          <w:lang w:val="da-DK"/>
-        </w:rPr>
-      </w:pPr>
-    </w:p>
-    <w:p>
-      <w:pPr>
-        <w:rPr>
-          <w:rFonts w:ascii="Times New Roman" w:hAnsi="Times New Roman" w:cs="Times New Roman"/>
-          <w:lang w:val="da-DK"/>
-        </w:rPr>
-      </w:pPr>
-      <w:r>
-        <w:rPr>
-          <w:rFonts w:ascii="Times New Roman" w:hAnsi="Times New Roman" w:cs="Times New Roman"/>
-          <w:lang w:val="da-DK"/>
-        </w:rPr>
-        <w:t xml:space="preserve">Øv dig med </w:t>
-      </w:r>
-      <w:r>
-        <w:rPr>
-          <w:rFonts w:ascii="Times New Roman" w:hAnsi="Times New Roman" w:cs="Times New Roman"/>
-          <w:lang w:val="da-DK"/>
-        </w:rPr>
-        <w:t xml:space="preserve">nogen </w:t>
-      </w:r>
-      <w:r>
-        <w:rPr>
-          <w:rFonts w:ascii="Times New Roman" w:hAnsi="Times New Roman" w:cs="Times New Roman"/>
-          <w:lang w:val="da-DK"/>
-        </w:rPr>
-        <w:t xml:space="preserve">kode:  </w:t>
-      </w:r>
-    </w:p>
-    <w:p>
-      <w:pPr>
-        <w:rPr>
-          <w:rFonts w:ascii="Times New Roman" w:hAnsi="Times New Roman" w:cs="Times New Roman"/>
-          <w:lang w:val="da-DK"/>
-        </w:rPr>
-      </w:pPr>
-    </w:p>
-    <w:p>
-      <w:pPr>
-        <w:rPr>
-          <w:rFonts w:ascii="Times New Roman" w:hAnsi="Times New Roman" w:cs="Times New Roman"/>
-          <w:lang w:val="da-DK"/>
-        </w:rPr>
-      </w:pPr>
-      <w:r>
-        <w:rPr>
-          <w:rFonts w:ascii="Times New Roman" w:hAnsi="Times New Roman" w:cs="Times New Roman"/>
-          <w:lang w:val="da-DK"/>
-        </w:rPr>
-        <w:t xml:space="preserve"> </w:t>
-      </w:r>
-    </w:p>
-    <w:p>
-      <w:pPr>
-        <w:rPr>
-          <w:rFonts w:ascii="Times New Roman" w:hAnsi="Times New Roman" w:cs="Times New Roman"/>
-          <w:lang w:val="da-DK"/>
-        </w:rPr>
-      </w:pPr>
-      <w:r>
-        <w:rPr>
-          <w:rFonts w:ascii="Times New Roman" w:hAnsi="Times New Roman" w:cs="Times New Roman"/>
-          <w:lang w:val="da-DK"/>
-        </w:rPr>
-        <w:t>```</w:t>
-      </w:r>
-    </w:p>
-    <w:p>
-      <w:pPr>
-        <w:rPr>
-          <w:rFonts w:ascii="Times New Roman" w:hAnsi="Times New Roman" w:cs="Times New Roman"/>
-          <w:lang w:val="da-DK"/>
-        </w:rPr>
-      </w:pPr>
-    </w:p>
-    <w:p>
-      <w:pPr>
-        <w:rPr>
-          <w:rFonts w:ascii="Times New Roman" w:hAnsi="Times New Roman" w:cs="Times New Roman"/>
-          <w:lang w:val="da-DK"/>
-        </w:rPr>
-      </w:pPr>
-      <w:r>
-        <w:rPr>
-          <w:rFonts w:ascii="Times New Roman" w:hAnsi="Times New Roman" w:cs="Times New Roman"/>
-          <w:lang w:val="da-DK"/>
-        </w:rPr>
-        <w:t xml:space="preserve">Prøv:  </w:t>
-      </w:r>
-    </w:p>
-    <w:p>
-      <w:pPr>
-        <w:rPr>
-          <w:rFonts w:ascii="Times New Roman" w:hAnsi="Times New Roman" w:cs="Times New Roman"/>
-          <w:lang w:val="da-DK"/>
-        </w:rPr>
-      </w:pPr>
-    </w:p>
-    <w:p>
-      <w:pPr>
-        <w:rPr>
-          <w:rFonts w:ascii="Times New Roman" w:hAnsi="Times New Roman" w:cs="Times New Roman"/>
-          <w:lang w:val="da-DK"/>
-        </w:rPr>
-      </w:pPr>
-      <w:r>
-        <w:rPr>
-          <w:rFonts w:ascii="Times New Roman" w:hAnsi="Times New Roman" w:cs="Times New Roman"/>
-          <w:lang w:val="da-DK"/>
-        </w:rPr>
-        <w:t>```</w:t>
-      </w:r>
-    </w:p>
-    <w:p>
-      <w:pPr>
-        <w:rPr>
-          <w:rFonts w:ascii="Times New Roman" w:hAnsi="Times New Roman" w:cs="Times New Roman"/>
-          <w:lang w:val="da-DK"/>
-        </w:rPr>
-      </w:pPr>
-      <w:r>
-        <w:rPr>
-          <w:rFonts w:ascii="Times New Roman" w:hAnsi="Times New Roman" w:cs="Times New Roman"/>
-          <w:lang w:val="da-DK"/>
-        </w:rPr>
-        <w:t>/</w:t>
-      </w:r>
-    </w:p>
-    <w:p>
-      <w:pPr>
-        <w:rPr>
-          <w:rFonts w:ascii="Times New Roman" w:hAnsi="Times New Roman" w:cs="Times New Roman"/>
-          <w:lang w:val="da-DK"/>
-        </w:rPr>
-      </w:pPr>
-      <w:r>
-        <w:rPr>
-          <w:rFonts w:ascii="Times New Roman" w:hAnsi="Times New Roman" w:cs="Times New Roman"/>
-          <w:lang w:val="da-DK"/>
-        </w:rPr>
-        <w:t>```</w:t>
-      </w:r>
-    </w:p>
-    <w:p>
-      <w:pPr>
-        <w:rPr>
-          <w:rFonts w:ascii="Times New Roman" w:hAnsi="Times New Roman" w:cs="Times New Roman"/>
-          <w:lang w:val="da-DK"/>
-        </w:rPr>
-      </w:pPr>
-    </w:p>
-    <w:p>
-      <w:pPr>
-        <w:rPr>
-          <w:rFonts w:ascii="Times New Roman" w:hAnsi="Times New Roman" w:cs="Times New Roman"/>
-          <w:lang w:val="da-DK"/>
-        </w:rPr>
-      </w:pPr>
-      <w:r>
-        <w:rPr>
-          <w:rFonts w:ascii="Times New Roman" w:hAnsi="Times New Roman" w:cs="Times New Roman"/>
-          <w:lang w:val="da-DK"/>
-        </w:rPr>
-        <w:t xml:space="preserve">### Øvelse 2: Kontekstbevidst kodning (5 minutter)  </w:t>
-      </w:r>
-    </w:p>
-    <w:p>
-      <w:pPr>
-        <w:rPr>
-          <w:rFonts w:ascii="Times New Roman" w:hAnsi="Times New Roman" w:cs="Times New Roman"/>
-          <w:lang w:val="da-DK"/>
-        </w:rPr>
-      </w:pPr>
-    </w:p>
-    <w:p>
-      <w:pPr>
-        <w:rPr>
-          <w:rFonts w:ascii="Times New Roman" w:hAnsi="Times New Roman" w:cs="Times New Roman"/>
-          <w:lang w:val="da-DK"/>
-        </w:rPr>
-      </w:pPr>
-      <w:r>
-        <w:rPr>
-          <w:rFonts w:ascii="Times New Roman" w:hAnsi="Times New Roman" w:cs="Times New Roman"/>
-          <w:lang w:val="da-DK"/>
-        </w:rPr>
-        <w:t xml:space="preserve">Opret en ny fil med afhængigheder:  </w:t>
-      </w:r>
-    </w:p>
-    <w:p>
-      <w:pPr>
-        <w:rPr>
-          <w:rFonts w:ascii="Times New Roman" w:hAnsi="Times New Roman" w:cs="Times New Roman"/>
-          <w:lang w:val="da-DK"/>
-        </w:rPr>
-      </w:pPr>
-    </w:p>
-    <w:p>
-      <w:pPr>
-        <w:rPr>
-          <w:rFonts w:ascii="Times New Roman" w:hAnsi="Times New Roman" w:cs="Times New Roman"/>
-          <w:lang w:val="da-DK"/>
-        </w:rPr>
-      </w:pPr>
-      <w:r>
-        <w:rPr>
-          <w:rFonts w:ascii="Times New Roman" w:hAnsi="Times New Roman" w:cs="Times New Roman"/>
-          <w:lang w:val="da-DK"/>
-        </w:rPr>
         <w:t xml:space="preserve"> </w:t>
       </w:r>
       <w:proofErr w:type="spellStart"/>
@@ -928,7 +1083,6 @@
           <w:rFonts w:ascii="Times New Roman" w:hAnsi="Times New Roman" w:cs="Times New Roman"/>
           <w:lang w:val="da-DK"/>
         </w:rPr>
-        <w:lastRenderedPageBreak/>
         <w:t xml:space="preserve"> </w:t>
       </w:r>
     </w:p>
@@ -1300,6 +1454,7 @@
           <w:rFonts w:ascii="Times New Roman" w:hAnsi="Times New Roman" w:cs="Times New Roman"/>
           <w:lang w:val="en-US"/>
         </w:rPr>
+        <w:lastRenderedPageBreak/>
         <w:t>eller</w:t>
       </w:r>
       <w:proofErr w:type="spellEnd"/>
@@ -1545,7 +1700,6 @@
           <w:rFonts w:ascii="Times New Roman" w:hAnsi="Times New Roman" w:cs="Times New Roman"/>
           <w:lang w:val="da-DK"/>
         </w:rPr>
-        <w:lastRenderedPageBreak/>
         <w:t xml:space="preserve">- Vær opmærksom på Copilots kontekstforståelse  </w:t>
       </w:r>
     </w:p>
@@ -1741,21 +1895,7 @@
           <w:b w:val="0"/>
           <w:bCs/>
         </w:rPr>
-        <w:t xml:space="preserve">Kan det få stor betydning for, hvordan vi arbejder med AI </w:t>
-      </w:r>
-      <w:r>
-        <w:rPr>
-          <w:b w:val="0"/>
-          <w:bCs/>
-        </w:rPr>
-        <w:t>I fremtid</w:t>
-      </w:r>
-      <w:r>
-        <w:rPr>
-          <w:b w:val="0"/>
-          <w:bCs/>
-        </w:rPr>
-        <w:t>?</w:t>
+        <w:t>Kan det få stor betydning for, hvordan vi arbejder med AI I fremtid?</w:t>
       </w:r>
     </w:p>
     <w:p>
@@ -3226,6 +3366,11 @@
       <w:outlineLvl w:val="9"/>
     </w:pPr>
   </w:style>
+  <w:style w:type="character" w:customStyle="1" w:styleId="s1">
+    <w:name w:val="s1"/>
+    <w:basedOn w:val="DefaultParagraphFont"/>
+    <w:rsid w:val="00932ABD"/>
+  </w:style>
 </w:styles>
 </file>
 

</xml_diff>